<commit_message>
Puntos 8 y 9.......
</commit_message>
<xml_diff>
--- a/JUSTIN_VIEWER_PUNTOS_8_9_OVA.docx
+++ b/JUSTIN_VIEWER_PUNTOS_8_9_OVA.docx
@@ -251,7 +251,7 @@
     <w:p>
       <w:pPr>
         <w:pStyle w:val="Prrafodelista"/>
-        <w:ind w:firstLine="0"/>
+        <w:ind w:left="718" w:firstLine="0"/>
         <w:rPr>
           <w:rFonts w:ascii="Arial" w:hAnsi="Arial" w:cs="Arial"/>
         </w:rPr>
@@ -3000,7 +3000,7 @@
 </file>
 
 <file path=customXml/itemProps1.xml><?xml version="1.0" encoding="utf-8"?>
-<ds:datastoreItem xmlns:ds="http://schemas.openxmlformats.org/officeDocument/2006/customXml" ds:itemID="{CCF9B071-A7E0-43A1-BB23-D01D673BD7DF}">
+<ds:datastoreItem xmlns:ds="http://schemas.openxmlformats.org/officeDocument/2006/customXml" ds:itemID="{7745257F-6A6C-471B-944D-3C3A3A93E162}">
   <ds:schemaRefs>
     <ds:schemaRef ds:uri="http://schemas.openxmlformats.org/officeDocument/2006/bibliography"/>
   </ds:schemaRefs>

</xml_diff>